<commit_message>
Updated the audio hash in QR codes
</commit_message>
<xml_diff>
--- a/TheSecretGarden.english_french_B1.physical.end.docx
+++ b/TheSecretGarden.english_french_B1.physical.end.docx
@@ -42,30 +42,16 @@
       </w:pPr>
       <w:r>
         <w:rPr/>
-        <w:t xml:space="preserve">Audiobook </w:t>
-      </w:r>
-    </w:p>
-    <w:p>
-      <w:pPr>
-        <w:pStyle w:val="Normal"/>
-        <w:jc w:val="left"/>
-        <w:rPr/>
-      </w:pPr>
-      <w:r>
-        <w:rPr/>
-        <w:t>Purchasing this book provides access to a sophisticated</w:t>
-      </w:r>
-      <w:r>
         <w:drawing>
           <wp:anchor behindDoc="0" distT="0" distB="0" distL="0" distR="0" simplePos="0" locked="0" layoutInCell="0" allowOverlap="1" relativeHeight="2">
             <wp:simplePos x="0" y="0"/>
             <wp:positionH relativeFrom="column">
-              <wp:posOffset>2811145</wp:posOffset>
+              <wp:posOffset>2900680</wp:posOffset>
             </wp:positionH>
             <wp:positionV relativeFrom="paragraph">
-              <wp:posOffset>114300</wp:posOffset>
+              <wp:posOffset>98425</wp:posOffset>
             </wp:positionV>
-            <wp:extent cx="1250950" cy="1270000"/>
+            <wp:extent cx="1215390" cy="1212850"/>
             <wp:effectExtent l="0" t="0" r="0" b="0"/>
             <wp:wrapSquare wrapText="left"/>
             <wp:docPr id="1" name="Image1" descr=""/>
@@ -90,7 +76,7 @@
                   <pic:spPr bwMode="auto">
                     <a:xfrm>
                       <a:off x="0" y="0"/>
-                      <a:ext cx="1250950" cy="1270000"/>
+                      <a:ext cx="1215390" cy="1212850"/>
                     </a:xfrm>
                     <a:prstGeom prst="rect">
                       <a:avLst/>
@@ -105,7 +91,18 @@
       </w:r>
       <w:r>
         <w:rPr/>
-        <w:t xml:space="preserve"> Web App Audiobook that can accelerate your language learning.</w:t>
+        <w:t xml:space="preserve">Audiobook </w:t>
+      </w:r>
+    </w:p>
+    <w:p>
+      <w:pPr>
+        <w:pStyle w:val="Normal"/>
+        <w:jc w:val="left"/>
+        <w:rPr/>
+      </w:pPr>
+      <w:r>
+        <w:rPr/>
+        <w:t>Purchasing this book provides access to a sophisticated Web App Audiobook that can accelerate your language learning.</w:t>
       </w:r>
     </w:p>
     <w:p>
@@ -166,7 +163,7 @@
           <w:szCs w:val="14"/>
           <w:u w:val="none"/>
         </w:rPr>
-        <w:t>897e69051904</w:t>
+        <w:t>658f32a15d24</w:t>
       </w:r>
       <w:r>
         <w:rPr>
@@ -216,30 +213,16 @@
           <w:color w:val="000000"/>
           <w:u w:val="none"/>
         </w:rPr>
-        <w:t>Workbook</w:t>
-      </w:r>
-    </w:p>
-    <w:p>
-      <w:pPr>
-        <w:pStyle w:val="Normal"/>
-        <w:jc w:val="left"/>
-        <w:rPr/>
-      </w:pPr>
-      <w:r>
-        <w:rPr/>
-        <w:t>Purchasing this book provides access to a PDF Workbook</w:t>
-      </w:r>
-      <w:r>
         <w:drawing>
           <wp:anchor behindDoc="0" distT="0" distB="0" distL="0" distR="0" simplePos="0" locked="0" layoutInCell="0" allowOverlap="1" relativeHeight="3">
             <wp:simplePos x="0" y="0"/>
             <wp:positionH relativeFrom="column">
-              <wp:posOffset>2826385</wp:posOffset>
+              <wp:posOffset>2938780</wp:posOffset>
             </wp:positionH>
             <wp:positionV relativeFrom="paragraph">
-              <wp:posOffset>635</wp:posOffset>
+              <wp:posOffset>206375</wp:posOffset>
             </wp:positionV>
-            <wp:extent cx="1245235" cy="1242695"/>
+            <wp:extent cx="1218565" cy="1236345"/>
             <wp:effectExtent l="0" t="0" r="0" b="0"/>
             <wp:wrapSquare wrapText="largest"/>
             <wp:docPr id="2" name="Image2" descr=""/>
@@ -264,7 +247,7 @@
                   <pic:spPr bwMode="auto">
                     <a:xfrm>
                       <a:off x="0" y="0"/>
-                      <a:ext cx="1245235" cy="1242695"/>
+                      <a:ext cx="1218565" cy="1236345"/>
                     </a:xfrm>
                     <a:prstGeom prst="rect">
                       <a:avLst/>
@@ -278,8 +261,23 @@
         </w:drawing>
       </w:r>
       <w:r>
-        <w:rPr/>
-        <w:t xml:space="preserve"> that contains fun puzzles to help consolidate your language learning. The workbook is a living document, so check for updates.</w:t>
+        <w:rPr>
+          <w:rStyle w:val="1Text"/>
+          <w:color w:val="000000"/>
+          <w:u w:val="none"/>
+        </w:rPr>
+        <w:t>Workbook</w:t>
+      </w:r>
+    </w:p>
+    <w:p>
+      <w:pPr>
+        <w:pStyle w:val="Normal"/>
+        <w:jc w:val="left"/>
+        <w:rPr/>
+      </w:pPr>
+      <w:r>
+        <w:rPr/>
+        <w:t>Purchasing this book provides access to a PDF Workbook that contains fun puzzles to help consolidate your language learning. The workbook is a living document, so check for updates.</w:t>
       </w:r>
     </w:p>
     <w:p>
@@ -344,7 +342,7 @@
           <w:sz w:val="14"/>
           <w:szCs w:val="14"/>
         </w:rPr>
-        <w:t>http://bilingual-classics.awltux.trade/897e69051904/downloads/workbook.pdf</w:t>
+        <w:t>http://bilingual-classics.awltux.trade/658f32a15d24/downloads/workbook.pdf</w:t>
       </w:r>
     </w:p>
     <w:p>
@@ -451,18 +449,7 @@
           <w:sz w:val="32"/>
           <w:szCs w:val="32"/>
         </w:rPr>
-        <w:t xml:space="preserve">: </w:t>
-      </w:r>
-      <w:r>
-        <w:rPr>
-          <w:b w:val="false"/>
-          <w:bCs w:val="false"/>
-          <w:i w:val="false"/>
-          <w:iCs w:val="false"/>
-          <w:sz w:val="32"/>
-          <w:szCs w:val="32"/>
-        </w:rPr>
-        <w:t>TBD</w:t>
+        <w:t>: TBD</w:t>
       </w:r>
     </w:p>
     <w:p>
@@ -1085,8 +1072,8 @@
       <w:lang w:val="zxx" w:eastAsia="zxx" w:bidi="zxx"/>
     </w:rPr>
   </w:style>
-  <w:style w:type="character" w:styleId="Bullets">
-    <w:name w:val="Bullets"/>
+  <w:style w:type="character" w:styleId="Bulletsuser">
+    <w:name w:val="Bullets (user)"/>
     <w:qFormat/>
     <w:rPr>
       <w:rFonts w:ascii="OpenSymbol" w:hAnsi="OpenSymbol" w:eastAsia="OpenSymbol" w:cs="OpenSymbol"/>

</xml_diff>

<commit_message>
Fixed the workbook QR code. Created an image based epub from pdf
</commit_message>
<xml_diff>
--- a/TheSecretGarden.english_french_B1.physical.end.docx
+++ b/TheSecretGarden.english_french_B1.physical.end.docx
@@ -41,7 +41,6 @@
         <w:rPr/>
       </w:pPr>
       <w:r>
-        <w:rPr/>
         <w:drawing>
           <wp:anchor behindDoc="0" distT="0" distB="0" distL="0" distR="0" simplePos="0" locked="0" layoutInCell="0" allowOverlap="1" relativeHeight="2">
             <wp:simplePos x="0" y="0"/>
@@ -217,12 +216,12 @@
           <wp:anchor behindDoc="0" distT="0" distB="0" distL="0" distR="0" simplePos="0" locked="0" layoutInCell="0" allowOverlap="1" relativeHeight="3">
             <wp:simplePos x="0" y="0"/>
             <wp:positionH relativeFrom="column">
-              <wp:posOffset>2938780</wp:posOffset>
+              <wp:posOffset>2900680</wp:posOffset>
             </wp:positionH>
             <wp:positionV relativeFrom="paragraph">
-              <wp:posOffset>206375</wp:posOffset>
+              <wp:posOffset>285750</wp:posOffset>
             </wp:positionV>
-            <wp:extent cx="1218565" cy="1236345"/>
+            <wp:extent cx="1245870" cy="1243330"/>
             <wp:effectExtent l="0" t="0" r="0" b="0"/>
             <wp:wrapSquare wrapText="largest"/>
             <wp:docPr id="2" name="Image2" descr=""/>
@@ -247,7 +246,7 @@
                   <pic:spPr bwMode="auto">
                     <a:xfrm>
                       <a:off x="0" y="0"/>
-                      <a:ext cx="1218565" cy="1236345"/>
+                      <a:ext cx="1245870" cy="1243330"/>
                     </a:xfrm>
                     <a:prstGeom prst="rect">
                       <a:avLst/>
@@ -1072,8 +1071,8 @@
       <w:lang w:val="zxx" w:eastAsia="zxx" w:bidi="zxx"/>
     </w:rPr>
   </w:style>
-  <w:style w:type="character" w:styleId="Bulletsuser">
-    <w:name w:val="Bullets (user)"/>
+  <w:style w:type="character" w:styleId="Bullets">
+    <w:name w:val="Bullets"/>
     <w:qFormat/>
     <w:rPr>
       <w:rFonts w:ascii="OpenSymbol" w:hAnsi="OpenSymbol" w:eastAsia="OpenSymbol" w:cs="OpenSymbol"/>

</xml_diff>

<commit_message>
Added ASIN to end page
</commit_message>
<xml_diff>
--- a/TheSecretGarden.english_french_B1.physical.end.docx
+++ b/TheSecretGarden.english_french_B1.physical.end.docx
@@ -207,11 +207,6 @@
         <w:rPr/>
       </w:pPr>
       <w:r>
-        <w:rPr>
-          <w:rStyle w:val="1Text"/>
-          <w:color w:val="000000"/>
-          <w:u w:val="none"/>
-        </w:rPr>
         <w:drawing>
           <wp:anchor behindDoc="0" distT="0" distB="0" distL="0" distR="0" simplePos="0" locked="0" layoutInCell="0" allowOverlap="1" relativeHeight="3">
             <wp:simplePos x="0" y="0"/>
@@ -448,7 +443,7 @@
           <w:sz w:val="32"/>
           <w:szCs w:val="32"/>
         </w:rPr>
-        <w:t>: TBD</w:t>
+        <w:t>: 1918136068</w:t>
       </w:r>
     </w:p>
     <w:p>
@@ -1071,8 +1066,8 @@
       <w:lang w:val="zxx" w:eastAsia="zxx" w:bidi="zxx"/>
     </w:rPr>
   </w:style>
-  <w:style w:type="character" w:styleId="Bullets">
-    <w:name w:val="Bullets"/>
+  <w:style w:type="character" w:styleId="Bulletsuser">
+    <w:name w:val="Bullets (user)"/>
     <w:qFormat/>
     <w:rPr>
       <w:rFonts w:ascii="OpenSymbol" w:hAnsi="OpenSymbol" w:eastAsia="OpenSymbol" w:cs="OpenSymbol"/>

</xml_diff>